<commit_message>
Update website files and CV
</commit_message>
<xml_diff>
--- a/정규희 cv 이력서_영어_2025.docx
+++ b/정규희 cv 이력서_영어_2025.docx
@@ -605,7 +605,7 @@
           <w:sz w:val="20"/>
           <w:szCs w:val="20"/>
         </w:rPr>
-        <w:t>Jung, K. H., Kim, H. S., Yang, K. M., Choi, I. S., Park, J. H., Park, S., &amp; Lee, S. (2025). Beyond Neonaticide: A Forensic Typology of Suspicious Perinatal Deaths in South Korea (2015-2021). </w:t>
+        <w:t xml:space="preserve">Jung, K. H., Kim, H. S., Yang, K. M., Choi, I. S., Park, J. H., Park, S., &amp; Lee, S. (2025). Beyond Neonaticide: A Forensic Typology of Suspicious Perinatal Deaths in South Korea (2015-2021). </w:t>
       </w:r>
       <w:r>
         <w:rPr>
@@ -615,25 +615,34 @@
           <w:sz w:val="20"/>
           <w:szCs w:val="20"/>
         </w:rPr>
-        <w:t>Child Abuse &amp; Neglect</w:t>
-      </w:r>
-      <w:r>
-        <w:rPr>
-          <w:rFonts w:ascii="한컴 고딕" w:eastAsia="한컴 고딕" w:hAnsi="한컴 고딕" w:cs="Times New Roman"/>
-          <w:sz w:val="20"/>
-          <w:szCs w:val="20"/>
-        </w:rPr>
-        <w:t>. (Accepted 2025-08-19)</w:t>
-      </w:r>
-    </w:p>
-    <w:p>
-      <w:pPr>
-        <w:rPr>
-          <w:rFonts w:ascii="한컴 고딕" w:eastAsia="한컴 고딕" w:hAnsi="한컴 고딕" w:cs="Times New Roman"/>
-          <w:sz w:val="20"/>
-          <w:szCs w:val="20"/>
-        </w:rPr>
-      </w:pPr>
+        <w:t>Child Abuse &amp; Neglect. 169,</w:t>
+      </w:r>
+      <w:r>
+        <w:rPr>
+          <w:rFonts w:ascii="한컴 고딕" w:eastAsia="한컴 고딕" w:hAnsi="한컴 고딕" w:cs="Times New Roman"/>
+          <w:sz w:val="20"/>
+          <w:szCs w:val="20"/>
+        </w:rPr>
+        <w:t xml:space="preserve"> 1-7654. </w:t>
+      </w:r>
+      <w:proofErr w:type="spellStart"/>
+      <w:r>
+        <w:rPr>
+          <w:rFonts w:ascii="한컴 고딕" w:eastAsia="한컴 고딕" w:hAnsi="한컴 고딕" w:cs="Times New Roman"/>
+          <w:sz w:val="20"/>
+          <w:szCs w:val="20"/>
+        </w:rPr>
+        <w:t>doi</w:t>
+      </w:r>
+      <w:proofErr w:type="spellEnd"/>
+      <w:r>
+        <w:rPr>
+          <w:rFonts w:ascii="한컴 고딕" w:eastAsia="한컴 고딕" w:hAnsi="한컴 고딕" w:cs="Times New Roman"/>
+          <w:sz w:val="20"/>
+          <w:szCs w:val="20"/>
+        </w:rPr>
+        <w:t>: 10.1016/j.chiabu.2025.107654.</w:t>
+      </w:r>
     </w:p>
     <w:p>
       <w:pPr>
@@ -660,6 +669,7 @@
           <w:sz w:val="20"/>
           <w:szCs w:val="20"/>
         </w:rPr>
+        <w:lastRenderedPageBreak/>
         <w:t xml:space="preserve">Jung, K., Lee, J., Choi, I., Yang, K., Park, J., &amp; Kim, H. (2023). Exploring the relationship between psychosocial risk factors and sudden unexplained infant death: A study of autopsy cases from a perspective of child welfare. </w:t>
       </w:r>
       <w:r>

</xml_diff>